<commit_message>
Upgraded AttendanceBelow75Activity for college
</commit_message>
<xml_diff>
--- a/Notes.docx
+++ b/Notes.docx
@@ -17,31 +17,6 @@
         <w:t>New features in Student app:</w:t>
       </w:r>
     </w:p>
-    <w:p>
-      <w:pPr>
-        <w:rPr>
-          <w:sz w:val="24"/>
-        </w:rPr>
-      </w:pPr>
-      <w:r>
-        <w:rPr>
-          <w:sz w:val="24"/>
-        </w:rPr>
-        <w:t>Change UI to accept `</w:t>
-      </w:r>
-      <w:r>
-        <w:rPr>
-          <w:sz w:val="24"/>
-        </w:rPr>
-        <w:t>semester</w:t>
-      </w:r>
-      <w:r>
-        <w:rPr>
-          <w:sz w:val="24"/>
-        </w:rPr>
-        <w:t>` of student</w:t>
-      </w:r>
-    </w:p>
     <w:p/>
     <w:p>
       <w:pPr>
@@ -56,32 +31,6 @@
           <w:sz w:val="28"/>
         </w:rPr>
         <w:t>New features in Teacher app:</w:t>
-      </w:r>
-    </w:p>
-    <w:p>
-      <w:pPr>
-        <w:rPr>
-          <w:sz w:val="24"/>
-        </w:rPr>
-      </w:pPr>
-      <w:r>
-        <w:rPr>
-          <w:sz w:val="24"/>
-        </w:rPr>
-        <w:t>Unit test marks</w:t>
-      </w:r>
-    </w:p>
-    <w:p>
-      <w:pPr>
-        <w:rPr>
-          <w:sz w:val="24"/>
-        </w:rPr>
-      </w:pPr>
-      <w:r>
-        <w:rPr>
-          <w:sz w:val="24"/>
-        </w:rPr>
-        <w:t>Submission -&gt; micro project, manual, oral</w:t>
       </w:r>
     </w:p>
     <w:p>
@@ -219,7 +168,7 @@
         <w:rPr>
           <w:sz w:val="24"/>
         </w:rPr>
-        <w:t>Semester 1 engineering graphics subject code</w:t>
+        <w:t>All branches, how many division and batches</w:t>
       </w:r>
     </w:p>
     <w:p>
@@ -235,138 +184,9 @@
     <w:p>
       <w:pPr>
         <w:rPr>
-          <w:b/>
-          <w:sz w:val="28"/>
-        </w:rPr>
-      </w:pPr>
-      <w:r>
-        <w:rPr>
           <w:sz w:val="24"/>
         </w:rPr>
-        <w:t>CO</w:t>
-      </w:r>
-      <w:r>
-        <w:rPr>
-          <w:sz w:val="24"/>
-        </w:rPr>
-        <w:t>5</w:t>
-      </w:r>
-      <w:r>
-        <w:rPr>
-          <w:sz w:val="24"/>
-        </w:rPr>
-        <w:t>-A_</w:t>
-      </w:r>
-      <w:r>
-        <w:rPr>
-          <w:sz w:val="24"/>
-        </w:rPr>
-        <w:t>count</w:t>
-      </w:r>
-    </w:p>
-    <w:p>
-      <w:pPr>
-        <w:rPr>
-          <w:sz w:val="24"/>
-        </w:rPr>
-      </w:pPr>
-      <w:r>
-        <w:rPr>
-          <w:sz w:val="24"/>
-        </w:rPr>
-        <w:t>CO5I-B_lectures_taken_today</w:t>
-      </w:r>
-    </w:p>
-    <w:p>
-      <w:pPr>
-        <w:rPr>
-          <w:sz w:val="24"/>
-        </w:rPr>
-      </w:pPr>
-      <w:r>
-        <w:rPr>
-          <w:sz w:val="24"/>
-        </w:rPr>
-        <w:t>firstname</w:t>
-      </w:r>
-    </w:p>
-    <w:p>
-      <w:pPr>
-        <w:rPr>
-          <w:sz w:val="24"/>
-        </w:rPr>
-      </w:pPr>
-      <w:r>
-        <w:rPr>
-          <w:sz w:val="24"/>
-        </w:rPr>
-        <w:t>lastname</w:t>
-      </w:r>
-    </w:p>
-    <w:p>
-      <w:pPr>
-        <w:rPr>
-          <w:sz w:val="24"/>
-        </w:rPr>
-      </w:pPr>
-      <w:r>
-        <w:rPr>
-          <w:sz w:val="24"/>
-        </w:rPr>
-        <w:t>lectures_taken_today</w:t>
-      </w:r>
-    </w:p>
-    <w:p>
-      <w:pPr>
-        <w:rPr>
-          <w:sz w:val="24"/>
-        </w:rPr>
-      </w:pPr>
-      <w:r>
-        <w:rPr>
-          <w:sz w:val="24"/>
-        </w:rPr>
-        <w:t>subject_code</w:t>
-      </w:r>
-    </w:p>
-    <w:p>
-      <w:pPr>
-        <w:rPr>
-          <w:sz w:val="24"/>
-        </w:rPr>
-      </w:pPr>
-      <w:r>
-        <w:rPr>
-          <w:sz w:val="24"/>
-        </w:rPr>
-        <w:t>subject_name</w:t>
-      </w:r>
-    </w:p>
-    <w:p>
-      <w:pPr>
-        <w:rPr>
-          <w:sz w:val="24"/>
-        </w:rPr>
-      </w:pPr>
-      <w:r>
-        <w:rPr>
-          <w:sz w:val="24"/>
-        </w:rPr>
-        <w:t>subject_short_name</w:t>
-      </w:r>
-    </w:p>
-    <w:p>
-      <w:pPr>
-        <w:rPr>
-          <w:sz w:val="24"/>
-        </w:rPr>
-      </w:pPr>
-      <w:r>
-        <w:rPr>
-          <w:sz w:val="24"/>
-        </w:rPr>
-        <w:t>teacher_of_semester_1 : true</w:t>
-      </w:r>
+      </w:pPr>
       <w:bookmarkStart w:id="0" w:name="_GoBack"/>
       <w:bookmarkEnd w:id="0"/>
     </w:p>

</xml_diff>

<commit_message>
Bug fix and improvement, Version code 14
</commit_message>
<xml_diff>
--- a/Notes.docx
+++ b/Notes.docx
@@ -180,6 +180,145 @@
           <w:sz w:val="24"/>
         </w:rPr>
       </w:pPr>
+    </w:p>
+    <w:p>
+      <w:pPr>
+        <w:rPr>
+          <w:sz w:val="24"/>
+        </w:rPr>
+      </w:pPr>
+      <w:r>
+        <w:rPr>
+          <w:sz w:val="24"/>
+        </w:rPr>
+        <w:t>Departments:</w:t>
+      </w:r>
+    </w:p>
+    <w:p>
+      <w:pPr>
+        <w:rPr>
+          <w:sz w:val="24"/>
+        </w:rPr>
+      </w:pPr>
+      <w:r>
+        <w:rPr>
+          <w:sz w:val="24"/>
+        </w:rPr>
+        <w:t xml:space="preserve">Civil </w:t>
+      </w:r>
+      <w:r>
+        <w:rPr>
+          <w:sz w:val="24"/>
+        </w:rPr>
+        <w:t>engineering</w:t>
+      </w:r>
+      <w:r>
+        <w:rPr>
+          <w:sz w:val="24"/>
+        </w:rPr>
+        <w:t xml:space="preserve"> - CE</w:t>
+      </w:r>
+    </w:p>
+    <w:p>
+      <w:pPr>
+        <w:rPr>
+          <w:sz w:val="24"/>
+        </w:rPr>
+      </w:pPr>
+      <w:r>
+        <w:rPr>
+          <w:sz w:val="24"/>
+        </w:rPr>
+        <w:t xml:space="preserve">Computer </w:t>
+      </w:r>
+      <w:r>
+        <w:rPr>
+          <w:sz w:val="24"/>
+        </w:rPr>
+        <w:t>engineering</w:t>
+      </w:r>
+      <w:r>
+        <w:rPr>
+          <w:sz w:val="24"/>
+        </w:rPr>
+        <w:t xml:space="preserve"> – CO</w:t>
+      </w:r>
+    </w:p>
+    <w:p>
+      <w:pPr>
+        <w:rPr>
+          <w:sz w:val="24"/>
+        </w:rPr>
+      </w:pPr>
+      <w:r>
+        <w:rPr>
+          <w:sz w:val="24"/>
+        </w:rPr>
+        <w:t>Information Technology – IF</w:t>
+      </w:r>
+    </w:p>
+    <w:p>
+      <w:pPr>
+        <w:rPr>
+          <w:sz w:val="24"/>
+        </w:rPr>
+      </w:pPr>
+      <w:r>
+        <w:rPr>
+          <w:sz w:val="24"/>
+        </w:rPr>
+        <w:t xml:space="preserve">Electrical </w:t>
+      </w:r>
+      <w:r>
+        <w:rPr>
+          <w:sz w:val="24"/>
+        </w:rPr>
+        <w:t>engineering</w:t>
+      </w:r>
+      <w:r>
+        <w:rPr>
+          <w:sz w:val="24"/>
+        </w:rPr>
+        <w:t xml:space="preserve"> – EE</w:t>
+      </w:r>
+    </w:p>
+    <w:p>
+      <w:pPr>
+        <w:rPr>
+          <w:sz w:val="24"/>
+        </w:rPr>
+      </w:pPr>
+      <w:r>
+        <w:rPr>
+          <w:sz w:val="24"/>
+        </w:rPr>
+        <w:t>Electronics and telecommunication ENGG – EJ</w:t>
+      </w:r>
+    </w:p>
+    <w:p>
+      <w:pPr>
+        <w:rPr>
+          <w:sz w:val="24"/>
+        </w:rPr>
+      </w:pPr>
+      <w:r>
+        <w:rPr>
+          <w:sz w:val="24"/>
+        </w:rPr>
+        <w:t xml:space="preserve">Mechanical </w:t>
+      </w:r>
+      <w:r>
+        <w:rPr>
+          <w:sz w:val="24"/>
+        </w:rPr>
+        <w:t>engineering</w:t>
+      </w:r>
+      <w:r>
+        <w:rPr>
+          <w:sz w:val="24"/>
+        </w:rPr>
+        <w:t xml:space="preserve"> – ME</w:t>
+      </w:r>
     </w:p>
     <w:p>
       <w:pPr>
@@ -291,8 +430,100 @@
       </w:pPr>
     </w:lvl>
   </w:abstractNum>
+  <w:abstractNum w:abstractNumId="1" w15:restartNumberingAfterBreak="0">
+    <w:nsid w:val="443E2E20"/>
+    <w:multiLevelType w:val="hybridMultilevel"/>
+    <w:tmpl w:val="FC5E2608"/>
+    <w:lvl w:ilvl="0" w:tplc="4009000F">
+      <w:start w:val="1"/>
+      <w:numFmt w:val="decimal"/>
+      <w:lvlText w:val="%1."/>
+      <w:lvlJc w:val="left"/>
+      <w:pPr>
+        <w:ind w:left="720" w:hanging="360"/>
+      </w:pPr>
+      <w:rPr>
+        <w:rFonts w:hint="default"/>
+      </w:rPr>
+    </w:lvl>
+    <w:lvl w:ilvl="1" w:tplc="40090019" w:tentative="1">
+      <w:start w:val="1"/>
+      <w:numFmt w:val="lowerLetter"/>
+      <w:lvlText w:val="%2."/>
+      <w:lvlJc w:val="left"/>
+      <w:pPr>
+        <w:ind w:left="1440" w:hanging="360"/>
+      </w:pPr>
+    </w:lvl>
+    <w:lvl w:ilvl="2" w:tplc="4009001B" w:tentative="1">
+      <w:start w:val="1"/>
+      <w:numFmt w:val="lowerRoman"/>
+      <w:lvlText w:val="%3."/>
+      <w:lvlJc w:val="right"/>
+      <w:pPr>
+        <w:ind w:left="2160" w:hanging="180"/>
+      </w:pPr>
+    </w:lvl>
+    <w:lvl w:ilvl="3" w:tplc="4009000F" w:tentative="1">
+      <w:start w:val="1"/>
+      <w:numFmt w:val="decimal"/>
+      <w:lvlText w:val="%4."/>
+      <w:lvlJc w:val="left"/>
+      <w:pPr>
+        <w:ind w:left="2880" w:hanging="360"/>
+      </w:pPr>
+    </w:lvl>
+    <w:lvl w:ilvl="4" w:tplc="40090019" w:tentative="1">
+      <w:start w:val="1"/>
+      <w:numFmt w:val="lowerLetter"/>
+      <w:lvlText w:val="%5."/>
+      <w:lvlJc w:val="left"/>
+      <w:pPr>
+        <w:ind w:left="3600" w:hanging="360"/>
+      </w:pPr>
+    </w:lvl>
+    <w:lvl w:ilvl="5" w:tplc="4009001B" w:tentative="1">
+      <w:start w:val="1"/>
+      <w:numFmt w:val="lowerRoman"/>
+      <w:lvlText w:val="%6."/>
+      <w:lvlJc w:val="right"/>
+      <w:pPr>
+        <w:ind w:left="4320" w:hanging="180"/>
+      </w:pPr>
+    </w:lvl>
+    <w:lvl w:ilvl="6" w:tplc="4009000F" w:tentative="1">
+      <w:start w:val="1"/>
+      <w:numFmt w:val="decimal"/>
+      <w:lvlText w:val="%7."/>
+      <w:lvlJc w:val="left"/>
+      <w:pPr>
+        <w:ind w:left="5040" w:hanging="360"/>
+      </w:pPr>
+    </w:lvl>
+    <w:lvl w:ilvl="7" w:tplc="40090019" w:tentative="1">
+      <w:start w:val="1"/>
+      <w:numFmt w:val="lowerLetter"/>
+      <w:lvlText w:val="%8."/>
+      <w:lvlJc w:val="left"/>
+      <w:pPr>
+        <w:ind w:left="5760" w:hanging="360"/>
+      </w:pPr>
+    </w:lvl>
+    <w:lvl w:ilvl="8" w:tplc="4009001B" w:tentative="1">
+      <w:start w:val="1"/>
+      <w:numFmt w:val="lowerRoman"/>
+      <w:lvlText w:val="%9."/>
+      <w:lvlJc w:val="right"/>
+      <w:pPr>
+        <w:ind w:left="6480" w:hanging="180"/>
+      </w:pPr>
+    </w:lvl>
+  </w:abstractNum>
   <w:num w:numId="1">
     <w:abstractNumId w:val="0"/>
+  </w:num>
+  <w:num w:numId="2">
+    <w:abstractNumId w:val="1"/>
   </w:num>
 </w:numbering>
 </file>

</xml_diff>